<commit_message>
Added quizzes for reference
</commit_message>
<xml_diff>
--- a/docs/materials/07-Q-VCI-CommCollab.docx
+++ b/docs/materials/07-Q-VCI-CommCollab.docx
@@ -20,6 +20,9 @@
     </w:p>
     <w:p>
       <w:r>
+        <w:rPr>
+          <w:noProof/>
+        </w:rPr>
         <w:drawing>
           <wp:inline distT="0" distB="0" distL="0" distR="0" wp14:anchorId="44854AC5" wp14:editId="489248D3">
             <wp:extent cx="5257800" cy="1562100"/>
@@ -65,6 +68,9 @@
     </w:p>
     <w:p>
       <w:r>
+        <w:rPr>
+          <w:noProof/>
+        </w:rPr>
         <w:drawing>
           <wp:inline distT="0" distB="0" distL="0" distR="0" wp14:anchorId="32AC1491" wp14:editId="0E9DCA6E">
             <wp:extent cx="5257800" cy="1562100"/>
@@ -110,6 +116,9 @@
     </w:p>
     <w:p>
       <w:r>
+        <w:rPr>
+          <w:noProof/>
+        </w:rPr>
         <w:drawing>
           <wp:inline distT="0" distB="0" distL="0" distR="0" wp14:anchorId="50976EEC" wp14:editId="5C87251B">
             <wp:extent cx="5257800" cy="1562100"/>
@@ -155,6 +164,9 @@
     </w:p>
     <w:p>
       <w:r>
+        <w:rPr>
+          <w:noProof/>
+        </w:rPr>
         <w:drawing>
           <wp:inline distT="0" distB="0" distL="0" distR="0" wp14:anchorId="2F4CEE3B" wp14:editId="355C0C26">
             <wp:extent cx="5257800" cy="736600"/>
@@ -195,12 +207,20 @@
     <w:p/>
     <w:p>
       <w:r>
+        <w:br w:type="page"/>
+      </w:r>
+    </w:p>
+    <w:p>
+      <w:r>
+        <w:lastRenderedPageBreak/>
         <w:t>#5</w:t>
       </w:r>
     </w:p>
     <w:p>
       <w:r>
-        <w:lastRenderedPageBreak/>
+        <w:rPr>
+          <w:noProof/>
+        </w:rPr>
         <w:drawing>
           <wp:inline distT="0" distB="0" distL="0" distR="0" wp14:anchorId="2452BF42" wp14:editId="15801E32">
             <wp:extent cx="5257800" cy="1104900"/>
@@ -246,6 +266,9 @@
     </w:p>
     <w:p>
       <w:r>
+        <w:rPr>
+          <w:noProof/>
+        </w:rPr>
         <w:drawing>
           <wp:inline distT="0" distB="0" distL="0" distR="0" wp14:anchorId="4634A902" wp14:editId="6D447B74">
             <wp:extent cx="5257800" cy="1562100"/>
@@ -291,6 +314,9 @@
     </w:p>
     <w:p>
       <w:r>
+        <w:rPr>
+          <w:noProof/>
+        </w:rPr>
         <w:drawing>
           <wp:inline distT="0" distB="0" distL="0" distR="0" wp14:anchorId="1D125811" wp14:editId="63C94CB4">
             <wp:extent cx="5143500" cy="3124200"/>
@@ -326,6 +352,17 @@
             </a:graphic>
           </wp:inline>
         </w:drawing>
+      </w:r>
+    </w:p>
+    <w:p>
+      <w:r>
+        <w:t>NOTE: Due to a Moodle bug</w:t>
+      </w:r>
+      <w:r>
+        <w:t xml:space="preserve"> (feature?)</w:t>
+      </w:r>
+      <w:r>
+        <w:t xml:space="preserve"> this question has more actions than it originally did. I tried to reuse it later to add steps and it added them to the earlier questions as well.  This one would be paired down to remove the parts about branching, staging and committing.  They come later.</w:t>
       </w:r>
     </w:p>
     <w:sectPr>
@@ -457,6 +494,7 @@
     <w:lsdException w:name="HTML Sample" w:semiHidden="1" w:unhideWhenUsed="1"/>
     <w:lsdException w:name="HTML Typewriter" w:semiHidden="1" w:unhideWhenUsed="1"/>
     <w:lsdException w:name="HTML Variable" w:semiHidden="1" w:unhideWhenUsed="1"/>
+    <w:lsdException w:name="Normal Table" w:semiHidden="1" w:unhideWhenUsed="1"/>
     <w:lsdException w:name="annotation subject" w:semiHidden="1" w:unhideWhenUsed="1"/>
     <w:lsdException w:name="No List" w:semiHidden="1" w:unhideWhenUsed="1"/>
     <w:lsdException w:name="Outline List 1" w:semiHidden="1" w:unhideWhenUsed="1"/>
@@ -503,8 +541,10 @@
     <w:lsdException w:name="Table Subtle 2" w:semiHidden="1" w:unhideWhenUsed="1"/>
     <w:lsdException w:name="Table Web 1" w:semiHidden="1" w:unhideWhenUsed="1"/>
     <w:lsdException w:name="Table Web 2" w:semiHidden="1" w:unhideWhenUsed="1"/>
+    <w:lsdException w:name="Table Web 3" w:semiHidden="1" w:unhideWhenUsed="1"/>
     <w:lsdException w:name="Balloon Text" w:semiHidden="1" w:unhideWhenUsed="1"/>
     <w:lsdException w:name="Table Grid" w:uiPriority="39"/>
+    <w:lsdException w:name="Table Theme" w:semiHidden="1" w:unhideWhenUsed="1"/>
     <w:lsdException w:name="Placeholder Text" w:semiHidden="1"/>
     <w:lsdException w:name="No Spacing" w:uiPriority="1" w:qFormat="1"/>
     <w:lsdException w:name="Light Shading" w:uiPriority="60"/>

</xml_diff>